<commit_message>
Posting new and modified items
Bab 1 dan 3 modified, bab 4 dan catatan model baru
</commit_message>
<xml_diff>
--- a/1.docx
+++ b/1.docx
@@ -110,7 +110,40 @@
           <w:sz w:val="24"/>
           <w:szCs w:val="24"/>
         </w:rPr>
-        <w:t xml:space="preserve"> adalah penyakit degeneratif otak dan penyebab paling umum dari demensia.</w:t>
+        <w:t xml:space="preserve"> adalah penyakit degeneratif otak dan penyebab paling umum </w:t>
+      </w:r>
+      <w:r>
+        <w:rPr>
+          <w:sz w:val="24"/>
+          <w:szCs w:val="24"/>
+        </w:rPr>
+        <w:t xml:space="preserve">(60%-70%) dari demensia, sebuah kondisi hilangnya ingatan yang bisa timbul bersama gejala gangguan perilaku maupun psikologis pada seseorang </w:t>
+      </w:r>
+      <w:sdt>
+        <w:sdtPr>
+          <w:rPr>
+            <w:sz w:val="24"/>
+            <w:szCs w:val="24"/>
+          </w:rPr>
+          <w:tag w:val="MENDELEY_CITATION_v3_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"/>
+          <w:id w:val="984662049"/>
+        </w:sdtPr>
+        <w:sdtContent>
+          <w:r>
+            <w:rPr>
+              <w:sz w:val="24"/>
+              <w:szCs w:val="24"/>
+            </w:rPr>
+            <w:t>(Feng et al., 2020)</w:t>
+          </w:r>
+        </w:sdtContent>
+      </w:sdt>
+      <w:r>
+        <w:rPr>
+          <w:sz w:val="24"/>
+          <w:szCs w:val="24"/>
+        </w:rPr>
+        <w:t>.</w:t>
       </w:r>
       <w:r>
         <w:rPr>
@@ -239,7 +272,7 @@
           <w:sz w:val="24"/>
           <w:szCs w:val="24"/>
         </w:rPr>
-        <w:t xml:space="preserve">National Institute on Aging (NIA) menyatakan bahwa ada 3 stadium penyakit Alzheimer. Pada stadium awal (early/mild stage), hanya ada sedikit gejala yang terlihat, seperti perubahan perilaku. Stadium 2 (Moderate stage), gejala yang muncul dapat berupa menurunnya kemampuan sensorik, berbahasa, kesadaran. Hilangnya ingatan dan kebingungan juga dapat terlihat dalam beberapa kasus pada stadium ini. Pada stadium akhir, penderita mengalami gangguan otak yang parah. Jaringan otak menyusut dengan sangat parah dan neuron tidak dapat berkomunikasi. Pasien pada </w:t>
+        <w:t xml:space="preserve">National Institute on Aging (NIA) menyatakan bahwa ada 3 stadium penyakit Alzheimer. Pada stadium awal (early/mild stage), hanya ada sedikit gejala yang terlihat, seperti perubahan perilaku. Stadium 2 (Moderate stage), gejala yang muncul dapat berupa menurunnya kemampuan sensorik, berbahasa, kesadaran. Hilangnya ingatan dan kebingungan juga dapat </w:t>
       </w:r>
       <w:r>
         <w:rPr>
@@ -247,7 +280,7 @@
           <w:szCs w:val="24"/>
         </w:rPr>
         <w:lastRenderedPageBreak/>
-        <w:t>tahap ini mengalami demensia berat dan terkadang halusinasi</w:t>
+        <w:t>terlihat dalam beberapa kasus pada stadium ini. Pada stadium akhir, penderita mengalami gangguan otak yang parah. Jaringan otak menyusut dengan sangat parah dan neuron tidak dapat berkomunikasi. Pasien pada tahap ini mengalami demensia berat dan terkadang halusinasi</w:t>
       </w:r>
       <w:r>
         <w:rPr>
@@ -296,163 +329,6 @@
           <w:sz w:val="24"/>
           <w:szCs w:val="24"/>
         </w:rPr>
-        <w:t xml:space="preserve">Alzheimer </w:t>
-      </w:r>
-      <w:r>
-        <w:rPr>
-          <w:sz w:val="24"/>
-          <w:szCs w:val="24"/>
-        </w:rPr>
-        <w:t>merupakan bentuk paling umum (60%-70%) dari demensia</w:t>
-      </w:r>
-      <w:r>
-        <w:rPr>
-          <w:sz w:val="24"/>
-          <w:szCs w:val="24"/>
-        </w:rPr>
-        <w:t>, sebuah kondisi hilangnya ingatan yang bisa timbul bersama gejala gangguan perilaku maupun psikologis pada seseorang</w:t>
-      </w:r>
-      <w:r>
-        <w:rPr>
-          <w:sz w:val="24"/>
-          <w:szCs w:val="24"/>
-        </w:rPr>
-        <w:t xml:space="preserve"> </w:t>
-      </w:r>
-      <w:sdt>
-        <w:sdtPr>
-          <w:rPr>
-            <w:color w:val="000000"/>
-            <w:sz w:val="24"/>
-            <w:szCs w:val="24"/>
-          </w:rPr>
-          <w:tag w:val="MENDELEY_CITATION_v3_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"/>
-          <w:id w:val="1900473094"/>
-          <w:placeholder>
-            <w:docPart w:val="DefaultPlaceholder_-1854013440"/>
-          </w:placeholder>
-        </w:sdtPr>
-        <w:sdtContent>
-          <w:r>
-            <w:rPr>
-              <w:color w:val="000000"/>
-              <w:sz w:val="24"/>
-              <w:szCs w:val="24"/>
-            </w:rPr>
-            <w:t>(Feng et al., 2020)</w:t>
-          </w:r>
-        </w:sdtContent>
-      </w:sdt>
-      <w:r>
-        <w:rPr>
-          <w:sz w:val="24"/>
-          <w:szCs w:val="24"/>
-        </w:rPr>
-        <w:t xml:space="preserve">. </w:t>
-      </w:r>
-      <w:r>
-        <w:rPr>
-          <w:sz w:val="24"/>
-          <w:szCs w:val="24"/>
-        </w:rPr>
-        <w:t xml:space="preserve">Pada penyakit Alzheimer, kerusakan saraf akhirnya memengaruhi bagian otak yang </w:t>
-      </w:r>
-      <w:r>
-        <w:rPr>
-          <w:sz w:val="24"/>
-          <w:szCs w:val="24"/>
-        </w:rPr>
-        <w:t>mengendalikan</w:t>
-      </w:r>
-      <w:r>
-        <w:rPr>
-          <w:sz w:val="24"/>
-          <w:szCs w:val="24"/>
-        </w:rPr>
-        <w:t xml:space="preserve"> </w:t>
-      </w:r>
-      <w:r>
-        <w:rPr>
-          <w:sz w:val="24"/>
-          <w:szCs w:val="24"/>
-        </w:rPr>
-        <w:t xml:space="preserve">fungsi </w:t>
-      </w:r>
-      <w:r>
-        <w:rPr>
-          <w:sz w:val="24"/>
-          <w:szCs w:val="24"/>
-        </w:rPr>
-        <w:t>dasar</w:t>
-      </w:r>
-      <w:r>
-        <w:rPr>
-          <w:sz w:val="24"/>
-          <w:szCs w:val="24"/>
-        </w:rPr>
-        <w:t xml:space="preserve"> tubuh</w:t>
-      </w:r>
-      <w:r>
-        <w:rPr>
-          <w:sz w:val="24"/>
-          <w:szCs w:val="24"/>
-        </w:rPr>
-        <w:t xml:space="preserve"> seperti berjalan dan menelan. Pada akhirnya, penderita dapat mengalami kematian setelah beberapa tahun karena kemampuan motoriknya sudah tidak berfungsi</w:t>
-      </w:r>
-      <w:r>
-        <w:rPr>
-          <w:sz w:val="24"/>
-          <w:szCs w:val="24"/>
-        </w:rPr>
-        <w:t xml:space="preserve"> </w:t>
-      </w:r>
-      <w:sdt>
-        <w:sdtPr>
-          <w:rPr>
-            <w:color w:val="000000"/>
-            <w:sz w:val="24"/>
-            <w:szCs w:val="24"/>
-          </w:rPr>
-          <w:tag w:val="MENDELEY_CITATION_v3_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"/>
-          <w:id w:val="1006943002"/>
-          <w:placeholder>
-            <w:docPart w:val="DefaultPlaceholder_-1854013440"/>
-          </w:placeholder>
-        </w:sdtPr>
-        <w:sdtContent>
-          <w:r>
-            <w:rPr>
-              <w:color w:val="000000"/>
-              <w:sz w:val="24"/>
-              <w:szCs w:val="24"/>
-            </w:rPr>
-            <w:t>(Sianturi, 2021)</w:t>
-          </w:r>
-        </w:sdtContent>
-      </w:sdt>
-      <w:r>
-        <w:rPr>
-          <w:sz w:val="24"/>
-          <w:szCs w:val="24"/>
-        </w:rPr>
-        <w:t>.</w:t>
-      </w:r>
-    </w:p>
-    <w:p>
-      <w:pPr>
-        <w:spacing w:line="360" w:lineRule="auto"/>
-        <w:ind w:left="709"/>
-        <w:jc w:val="both"/>
-        <w:rPr>
-          <w:sz w:val="24"/>
-          <w:szCs w:val="24"/>
-        </w:rPr>
-      </w:pPr>
-      <w:r>
-        <w:rPr>
-          <w:sz w:val="24"/>
-          <w:szCs w:val="24"/>
-        </w:rPr>
         <w:t>Setiap 3 detik, 1 orang di dunia mengalami demensia. Insiden demensia Alzheimer di seluruh dunia meningkat dengan cepat dan saat ini diperkirakan mendekati 46,8 atau 50 juta orang yang didiagnosis dengan demensia di dunia, 20,9 juta di Asia Pasifik (Alzheimer’s Disease International, World Health Organization, 2017), ada sekitar 10 juta kasus baru setiap tahun. Di Indonesia sendiri, diperkirakan ada sekitar 1.2 juta orang dengan demensia pada tahun 2016, yang akan meningkat menjadi 2 juta di 2030 dan 4 juta orang pada tahun 2050</w:t>
       </w:r>
       <w:r>
@@ -600,7 +476,6 @@
           <w:sz w:val="24"/>
           <w:szCs w:val="24"/>
         </w:rPr>
-        <w:lastRenderedPageBreak/>
         <w:t>Penyusutan ukuran (artrofi)</w:t>
       </w:r>
       <w:r>
@@ -646,7 +521,15 @@
           <w:sz w:val="24"/>
           <w:szCs w:val="24"/>
         </w:rPr>
-        <w:t>. Untuk memeriksa hal ini, dokter menggunakan teknologi pencitraan canggih seperti CT scan, MRI, atau PET scan. Teknologi-teknologi ini membantu dokter melihat perubahan struktur otak untuk mengonfirmasi kehadiran dan perkembangan Alzheimer, serta memastikan bahwa gejala yang dialami tidak disebabkan oleh masalah kesehatan lain</w:t>
+        <w:t xml:space="preserve">. Untuk memeriksa hal ini, dokter menggunakan teknologi pencitraan canggih seperti CT scan, </w:t>
+      </w:r>
+      <w:r>
+        <w:rPr>
+          <w:sz w:val="24"/>
+          <w:szCs w:val="24"/>
+        </w:rPr>
+        <w:lastRenderedPageBreak/>
+        <w:t>MRI, atau PET scan. Teknologi-teknologi ini membantu dokter melihat perubahan struktur otak untuk mengonfirmasi kehadiran dan perkembangan Alzheimer, serta memastikan bahwa gejala yang dialami tidak disebabkan oleh masalah kesehatan lain</w:t>
       </w:r>
       <w:r>
         <w:rPr>
@@ -702,7 +585,63 @@
           <w:sz w:val="24"/>
           <w:szCs w:val="24"/>
         </w:rPr>
-        <w:t>Diagnosis penyakit Alzheimer sering kali sulit, terutama pada tahap awal, karena memerlukan waktu yang lama dan kadang-kadang kurang akurat. Selain itu, tingkat akurasi diagnosa ini sangat bergantung pada pengalaman radiolog yang melakukan interpretasi hasil pemindaian otak</w:t>
+        <w:t>Diagnosis penyakit Alzheimer sering kali sulit, terutama pada tahap awal,</w:t>
+      </w:r>
+      <w:r>
+        <w:rPr>
+          <w:sz w:val="24"/>
+          <w:szCs w:val="24"/>
+        </w:rPr>
+        <w:t xml:space="preserve"> m</w:t>
+      </w:r>
+      <w:r>
+        <w:rPr>
+          <w:sz w:val="24"/>
+          <w:szCs w:val="24"/>
+        </w:rPr>
+        <w:t>etode wawancara dan kuesioner untuk mendeteksi Alzheimer tahap awal memiliki beberapa kelemahan. Jawaban pasien dan orang terdekatnya seringkali subjektif, dan gejala awal yang halus dapat sulit diidentifikasi.</w:t>
+      </w:r>
+      <w:r>
+        <w:rPr>
+          <w:sz w:val="24"/>
+          <w:szCs w:val="24"/>
+        </w:rPr>
+        <w:t xml:space="preserve"> </w:t>
+      </w:r>
+      <w:r>
+        <w:rPr>
+          <w:sz w:val="24"/>
+          <w:szCs w:val="24"/>
+        </w:rPr>
+        <w:t>Se</w:t>
+      </w:r>
+      <w:r>
+        <w:rPr>
+          <w:sz w:val="24"/>
+          <w:szCs w:val="24"/>
+        </w:rPr>
+        <w:t>mentara itu</w:t>
+      </w:r>
+      <w:r>
+        <w:rPr>
+          <w:sz w:val="24"/>
+          <w:szCs w:val="24"/>
+        </w:rPr>
+        <w:t xml:space="preserve"> tingkat akurasi diagnos</w:t>
+      </w:r>
+      <w:r>
+        <w:rPr>
+          <w:sz w:val="24"/>
+          <w:szCs w:val="24"/>
+        </w:rPr>
+        <w:t xml:space="preserve">is dengan pencitraan otak </w:t>
+      </w:r>
+      <w:r>
+        <w:rPr>
+          <w:sz w:val="24"/>
+          <w:szCs w:val="24"/>
+        </w:rPr>
+        <w:t>sangat bergantung pada pengalaman radiolog yang melakukan interpretasi hasil pemindaian otak</w:t>
       </w:r>
       <w:r>
         <w:rPr>
@@ -882,7 +821,14 @@
           <w:sz w:val="24"/>
           <w:szCs w:val="24"/>
         </w:rPr>
-        <w:t xml:space="preserve"> dengan kemampuan klasifikasi tahapan penyakit Alzheimer dengan menggunakan gambar pindaian MRI otak. Model akan mempelajari fitur-fitur dari gambar </w:t>
+        <w:t xml:space="preserve"> dengan kemampuan klasifikasi tahapan penyakit Alzheimer dengan menggunakan gambar pindaian MRI otak. Model akan mempelajari fitur-fitur dari gambar MRI. </w:t>
+      </w:r>
+      <w:r>
+        <w:rPr>
+          <w:sz w:val="24"/>
+          <w:szCs w:val="24"/>
+        </w:rPr>
+        <w:t xml:space="preserve">Dengan demikian, diharapkan bahwa model ini dapat membantu dalam mendeteksi penyakit AD lebih awal dan dengan akurasi yang lebih </w:t>
       </w:r>
       <w:r>
         <w:rPr>
@@ -890,14 +836,7 @@
           <w:szCs w:val="24"/>
         </w:rPr>
         <w:lastRenderedPageBreak/>
-        <w:t xml:space="preserve">MRI. </w:t>
-      </w:r>
-      <w:r>
-        <w:rPr>
-          <w:sz w:val="24"/>
-          <w:szCs w:val="24"/>
-        </w:rPr>
-        <w:t>Dengan demikian, diharapkan bahwa model ini dapat membantu dalam mendeteksi penyakit AD lebih awal dan dengan akurasi yang lebih tinggi, serta memberikan alat bantu yang berharga bagi para profesional medis dalam pengambilan keputusan klinis.</w:t>
+        <w:t>tinggi, serta memberikan alat bantu yang berharga bagi para profesional medis dalam pengambilan keputusan klinis.</w:t>
       </w:r>
     </w:p>
     <w:p>
@@ -1103,7 +1042,21 @@
           <w:sz w:val="24"/>
           <w:szCs w:val="24"/>
         </w:rPr>
-        <w:t>Bagaimana cara untuk mengidentifikasi kondisi Alzheimer secara cepat dan akurat?</w:t>
+        <w:t xml:space="preserve">Bagaimana cara untuk mengidentifikasi kondisi Alzheimer </w:t>
+      </w:r>
+      <w:r>
+        <w:rPr>
+          <w:sz w:val="24"/>
+          <w:szCs w:val="24"/>
+        </w:rPr>
+        <w:t xml:space="preserve">tahap awal </w:t>
+      </w:r>
+      <w:r>
+        <w:rPr>
+          <w:sz w:val="24"/>
+          <w:szCs w:val="24"/>
+        </w:rPr>
+        <w:t>secara cepat dan akurat?</w:t>
       </w:r>
     </w:p>
     <w:p>
@@ -1193,7 +1146,6 @@
           <w:sz w:val="28"/>
           <w:szCs w:val="28"/>
         </w:rPr>
-        <w:lastRenderedPageBreak/>
         <w:t>1.3. Batasan Masalah</w:t>
       </w:r>
     </w:p>
@@ -1235,6 +1187,7 @@
           <w:sz w:val="24"/>
           <w:szCs w:val="24"/>
         </w:rPr>
+        <w:lastRenderedPageBreak/>
         <w:t xml:space="preserve">Dataset merupakan data gambar hasil pemindaian kepala dengan metode </w:t>
       </w:r>
       <w:r>
@@ -1582,21 +1535,7 @@
           <w:sz w:val="24"/>
           <w:szCs w:val="24"/>
         </w:rPr>
-        <w:t>Penelitian ini diharapkan dapat m</w:t>
-      </w:r>
-      <w:r>
-        <w:rPr>
-          <w:sz w:val="24"/>
-          <w:szCs w:val="24"/>
-        </w:rPr>
-        <w:t>emberikan kontribusi pada pengembangan teknologi deteksi penyakit Alzheimer</w:t>
-      </w:r>
-      <w:r>
-        <w:rPr>
-          <w:sz w:val="24"/>
-          <w:szCs w:val="24"/>
-        </w:rPr>
-        <w:t xml:space="preserve"> menggunakan metode </w:t>
+        <w:t xml:space="preserve">Penelitian ini diharapkan dapat memberikan kontribusi pada pengembangan teknologi deteksi penyakit Alzheimer menggunakan metode </w:t>
       </w:r>
       <w:r>
         <w:rPr>
@@ -1714,15 +1653,7 @@
           <w:sz w:val="24"/>
           <w:szCs w:val="24"/>
         </w:rPr>
-        <w:t xml:space="preserve">, pengolahan citra, dan aplikasi </w:t>
-      </w:r>
-      <w:r>
-        <w:rPr>
-          <w:sz w:val="24"/>
-          <w:szCs w:val="24"/>
-        </w:rPr>
-        <w:lastRenderedPageBreak/>
-        <w:t>kesehatan</w:t>
+        <w:t>, pengolahan citra, dan aplikasi kesehatan</w:t>
       </w:r>
       <w:r>
         <w:rPr>
@@ -1771,49 +1702,8 @@
           <w:sz w:val="24"/>
           <w:szCs w:val="24"/>
         </w:rPr>
-        <w:t>Dengan deteksi dini Alzheimer, masyarakat bisa mendapatkan penanganan lebih cepat, yang berpotensi memperlambat perkembangan penyakit dan meningkatkan kualitas hidup pasien.</w:t>
-      </w:r>
-      <w:r>
-        <w:rPr>
-          <w:sz w:val="24"/>
-          <w:szCs w:val="24"/>
-        </w:rPr>
-        <w:t xml:space="preserve"> </w:t>
-      </w:r>
-      <w:r>
-        <w:rPr>
-          <w:sz w:val="24"/>
-          <w:szCs w:val="24"/>
-        </w:rPr>
-        <w:t>Praktisi kesehatan dapat memanfaatkan hasil penelitian ini untuk mengembangkan alat diagnostik yang lebih akurat dan efisien, sehingga bisa memberikan layanan kesehatan yang lebih baik.</w:t>
-      </w:r>
-      <w:r>
-        <w:rPr>
-          <w:sz w:val="24"/>
-          <w:szCs w:val="24"/>
-        </w:rPr>
-        <w:t xml:space="preserve"> </w:t>
-      </w:r>
-      <w:r>
-        <w:rPr>
-          <w:sz w:val="24"/>
-          <w:szCs w:val="24"/>
-        </w:rPr>
-        <w:t xml:space="preserve">Penelitian ini </w:t>
-      </w:r>
-      <w:r>
-        <w:rPr>
-          <w:sz w:val="24"/>
-          <w:szCs w:val="24"/>
-        </w:rPr>
-        <w:t xml:space="preserve">juga </w:t>
-      </w:r>
-      <w:r>
-        <w:rPr>
-          <w:sz w:val="24"/>
-          <w:szCs w:val="24"/>
-        </w:rPr>
-        <w:t>bisa meningkatkan kesadaran masyarakat tentang pentingnya deteksi dini Alzheimer dan mempromosikan penggunaan teknologi dalam kesehatan.</w:t>
+        <w:lastRenderedPageBreak/>
+        <w:t>Dengan deteksi dini Alzheimer, masyarakat bisa mendapatkan penanganan lebih cepat, yang berpotensi memperlambat perkembangan penyakit dan meningkatkan kualitas hidup pasien. Praktisi kesehatan dapat memanfaatkan hasil penelitian ini untuk mengembangkan alat diagnostik yang lebih akurat dan efisien, sehingga bisa memberikan layanan kesehatan yang lebih baik. Penelitian ini juga bisa meningkatkan kesadaran masyarakat tentang pentingnya deteksi dini Alzheimer dan mempromosikan penggunaan teknologi dalam kesehatan.</w:t>
       </w:r>
     </w:p>
     <w:p>
@@ -1879,25 +1769,7 @@
           <w:sz w:val="28"/>
           <w:szCs w:val="28"/>
         </w:rPr>
-        <w:t>1.</w:t>
-      </w:r>
-      <w:r>
-        <w:rPr>
-          <w:b/>
-          <w:bCs/>
-          <w:sz w:val="28"/>
-          <w:szCs w:val="28"/>
-        </w:rPr>
-        <w:t>6.</w:t>
-      </w:r>
-      <w:r>
-        <w:rPr>
-          <w:b/>
-          <w:bCs/>
-          <w:sz w:val="28"/>
-          <w:szCs w:val="28"/>
-        </w:rPr>
-        <w:t xml:space="preserve"> Sistematika Penulisan</w:t>
+        <w:t>1.6. Sistematika Penulisan</w:t>
       </w:r>
     </w:p>
     <w:p>
@@ -2022,7 +1894,6 @@
           <w:sz w:val="24"/>
           <w:szCs w:val="24"/>
         </w:rPr>
-        <w:lastRenderedPageBreak/>
         <w:t>BAB V berisi tempat dan jadwal penelitian yang memaparkan mengenai tempat dilakukannya penelitian dan rincian rencana waktu dan kegiatan penelitian ini.</w:t>
       </w:r>
     </w:p>
@@ -3101,6 +2972,7 @@
   <w:style w:type="character" w:default="1" w:styleId="DefaultParagraphFont">
     <w:name w:val="Default Paragraph Font"/>
     <w:uiPriority w:val="1"/>
+    <w:semiHidden/>
     <w:unhideWhenUsed/>
   </w:style>
   <w:style w:type="table" w:default="1" w:styleId="TableNormal">
@@ -3252,11 +3124,15 @@
     <w:rsid w:val="0031420C"/>
     <w:rsid w:val="005976E2"/>
     <w:rsid w:val="006D404A"/>
+    <w:rsid w:val="006E7C9C"/>
+    <w:rsid w:val="008A2E80"/>
     <w:rsid w:val="00A17AA2"/>
     <w:rsid w:val="00A601B2"/>
     <w:rsid w:val="00B30F74"/>
+    <w:rsid w:val="00CE5969"/>
     <w:rsid w:val="00DC20D0"/>
     <w:rsid w:val="00EC53E2"/>
+    <w:rsid w:val="00F55F94"/>
     <w:rsid w:val="00F6071D"/>
     <w:rsid w:val="00F614E9"/>
   </w:rsids>

</xml_diff>